<commit_message>
Banderas selector de idioma y actualización preview departure
</commit_message>
<xml_diff>
--- a/View/assets/pdfs/Manual_Modulo_Dashboard.docx
+++ b/View/assets/pdfs/Manual_Modulo_Dashboard.docx
@@ -13,7 +13,27 @@
         <w:rPr>
           <w:lang w:val="es-CO"/>
         </w:rPr>
-        <w:t>Manual de Usuario - Módulo de Notificaciones</w:t>
+        <w:t xml:space="preserve">Manual de Usuario - Módulo de </w:t>
+      </w:r>
+      <w:r>
+        <w:rPr>
+          <w:lang w:val="es-CO"/>
+        </w:rPr>
+        <w:t>Panel de control y estadísticas (</w:t>
+      </w:r>
+      <w:proofErr w:type="spellStart"/>
+      <w:r>
+        <w:rPr>
+          <w:lang w:val="es-CO"/>
+        </w:rPr>
+        <w:t>Dashboard</w:t>
+      </w:r>
+      <w:proofErr w:type="spellEnd"/>
+      <w:r>
+        <w:rPr>
+          <w:lang w:val="es-CO"/>
+        </w:rPr>
+        <w:t>)</w:t>
       </w:r>
     </w:p>
     <w:p>
@@ -33,20 +53,7 @@
           <w:lang w:val="es-CO"/>
         </w:rPr>
         <w:br/>
-      </w:r>
-      <w:proofErr w:type="gramStart"/>
-      <w:r>
-        <w:rPr>
-          <w:lang w:val="es-CO"/>
-        </w:rPr>
-        <w:t>Junio</w:t>
-      </w:r>
-      <w:proofErr w:type="gramEnd"/>
-      <w:r>
-        <w:rPr>
-          <w:lang w:val="es-CO"/>
-        </w:rPr>
-        <w:t xml:space="preserve"> 2025</w:t>
+        <w:t>Junio 2025</w:t>
       </w:r>
       <w:r>
         <w:rPr>
@@ -263,7 +270,25 @@
         <w:rPr>
           <w:lang w:val="es-CO"/>
         </w:rPr>
-        <w:t>El presente manual tiene como objetivo proporcionar una guía detallada para el uso del módulo de notificaciones. Este módulo permite a los usuarios recibir alertas sobre eventos importantes dentro del sistema, tales como cambios de estado, asignaciones, vencimientos, entre otros.</w:t>
+        <w:t>El presente manual tiene como objetivo proporcionar una guía detallada para el uso del módulo de</w:t>
+      </w:r>
+      <w:r>
+        <w:rPr>
+          <w:lang w:val="es-CO"/>
+        </w:rPr>
+        <w:t xml:space="preserve"> panel de control y de estadísticas. Este módulo permite a los usuarios visualizar estadísticas y gráficas acerca de vari</w:t>
+      </w:r>
+      <w:r>
+        <w:rPr>
+          <w:lang w:val="es-CO"/>
+        </w:rPr>
+        <w:t>a</w:t>
+      </w:r>
+      <w:r>
+        <w:rPr>
+          <w:lang w:val="es-CO"/>
+        </w:rPr>
+        <w:t>s secciones, con datos actualizados en cada gráfica.</w:t>
       </w:r>
     </w:p>
     <w:p>
@@ -367,6 +392,7 @@
       </w:pPr>
       <w:r>
         <w:rPr>
+          <w:noProof/>
           <w:lang w:val="es-CO"/>
         </w:rPr>
         <w:lastRenderedPageBreak/>
@@ -408,6 +434,7 @@
       </w:r>
       <w:r>
         <w:rPr>
+          <w:noProof/>
           <w:lang w:val="es-CO"/>
         </w:rPr>
         <w:drawing>

</xml_diff>

<commit_message>
Modulo de notificaciones, filtro por categorías y fecha
</commit_message>
<xml_diff>
--- a/View/assets/pdfs/Manual_Modulo_Dashboard.docx
+++ b/View/assets/pdfs/Manual_Modulo_Dashboard.docx
@@ -19,21 +19,7 @@
         <w:rPr>
           <w:lang w:val="es-CO"/>
         </w:rPr>
-        <w:t>Panel de control y estadísticas (</w:t>
-      </w:r>
-      <w:proofErr w:type="spellStart"/>
-      <w:r>
-        <w:rPr>
-          <w:lang w:val="es-CO"/>
-        </w:rPr>
-        <w:t>Dashboard</w:t>
-      </w:r>
-      <w:proofErr w:type="spellEnd"/>
-      <w:r>
-        <w:rPr>
-          <w:lang w:val="es-CO"/>
-        </w:rPr>
-        <w:t>)</w:t>
+        <w:t>Panel de control y estadísticas (Dashboard)</w:t>
       </w:r>
     </w:p>
     <w:p>
@@ -395,7 +381,6 @@
           <w:noProof/>
           <w:lang w:val="es-CO"/>
         </w:rPr>
-        <w:lastRenderedPageBreak/>
         <w:drawing>
           <wp:inline distT="0" distB="0" distL="0" distR="0" wp14:anchorId="3A6F468D" wp14:editId="1493D04B">
             <wp:extent cx="2524125" cy="2923486"/>
@@ -421,47 +406,6 @@
                     <a:xfrm>
                       <a:off x="0" y="0"/>
                       <a:ext cx="2545320" cy="2948035"/>
-                    </a:xfrm>
-                    <a:prstGeom prst="rect">
-                      <a:avLst/>
-                    </a:prstGeom>
-                  </pic:spPr>
-                </pic:pic>
-              </a:graphicData>
-            </a:graphic>
-          </wp:inline>
-        </w:drawing>
-      </w:r>
-      <w:r>
-        <w:rPr>
-          <w:noProof/>
-          <w:lang w:val="es-CO"/>
-        </w:rPr>
-        <w:drawing>
-          <wp:inline distT="0" distB="0" distL="0" distR="0" wp14:anchorId="220AF241" wp14:editId="43AECBB2">
-            <wp:extent cx="5486400" cy="2626995"/>
-            <wp:effectExtent l="0" t="0" r="0" b="1905"/>
-            <wp:docPr id="1114857204" name="Picture 1" descr="A screenshot of a computer&#10;&#10;AI-generated content may be incorrect."/>
-            <wp:cNvGraphicFramePr>
-              <a:graphicFrameLocks xmlns:a="http://schemas.openxmlformats.org/drawingml/2006/main" noChangeAspect="1"/>
-            </wp:cNvGraphicFramePr>
-            <a:graphic xmlns:a="http://schemas.openxmlformats.org/drawingml/2006/main">
-              <a:graphicData uri="http://schemas.openxmlformats.org/drawingml/2006/picture">
-                <pic:pic xmlns:pic="http://schemas.openxmlformats.org/drawingml/2006/picture">
-                  <pic:nvPicPr>
-                    <pic:cNvPr id="1114857204" name="Picture 1" descr="A screenshot of a computer&#10;&#10;AI-generated content may be incorrect."/>
-                    <pic:cNvPicPr/>
-                  </pic:nvPicPr>
-                  <pic:blipFill>
-                    <a:blip r:embed="rId7"/>
-                    <a:stretch>
-                      <a:fillRect/>
-                    </a:stretch>
-                  </pic:blipFill>
-                  <pic:spPr>
-                    <a:xfrm>
-                      <a:off x="0" y="0"/>
-                      <a:ext cx="5486400" cy="2626995"/>
                     </a:xfrm>
                     <a:prstGeom prst="rect">
                       <a:avLst/>
@@ -539,6 +483,12 @@
           <w:lang w:val="es-CO"/>
         </w:rPr>
         <w:br/>
+      </w:r>
+      <w:r>
+        <w:rPr>
+          <w:lang w:val="es-CO"/>
+        </w:rPr>
+        <w:lastRenderedPageBreak/>
         <w:t>- Eliminar notificaciones.</w:t>
       </w:r>
       <w:r>
@@ -560,7 +510,6 @@
         <w:rPr>
           <w:lang w:val="es-CO"/>
         </w:rPr>
-        <w:lastRenderedPageBreak/>
         <w:t>6. Ejemplo Paso a Paso</w:t>
       </w:r>
     </w:p>

</xml_diff>